<commit_message>
Modified System Test document
</commit_message>
<xml_diff>
--- a/spec/Unit Test.docx
+++ b/spec/Unit Test.docx
@@ -4,7 +4,10 @@
   <w:body>
     <w:p>
       <w:r>
-        <w:t>Unit Test:</w:t>
+        <w:t>System</w:t>
+      </w:r>
+      <w:r>
+        <w:t xml:space="preserve"> Test:</w:t>
       </w:r>
     </w:p>
     <w:p>
@@ -16,7 +19,32 @@
         </w:numPr>
       </w:pPr>
       <w:r>
-        <w:t>Run the game and click play.</w:t>
+        <w:t>Test if the game is runnable.</w:t>
+      </w:r>
+    </w:p>
+    <w:p>
+      <w:pPr>
+        <w:pStyle w:val="ListParagraph"/>
+      </w:pPr>
+      <w:r>
+        <w:t>Open the executable file.</w:t>
+      </w:r>
+    </w:p>
+    <w:p>
+      <w:pPr>
+        <w:pStyle w:val="ListParagraph"/>
+      </w:pPr>
+      <w:r>
+        <w:t>After the game begins, click “P</w:t>
+      </w:r>
+      <w:r>
+        <w:t>lay</w:t>
+      </w:r>
+      <w:r>
+        <w:t>”</w:t>
+      </w:r>
+      <w:r>
+        <w:t>.</w:t>
       </w:r>
     </w:p>
     <w:p>
@@ -28,6 +56,14 @@
         </w:numPr>
       </w:pPr>
       <w:r>
+        <w:t>Test if the Player is movable.</w:t>
+      </w:r>
+    </w:p>
+    <w:p>
+      <w:pPr>
+        <w:pStyle w:val="ListParagraph"/>
+      </w:pPr>
+      <w:r>
         <w:t>Move up, right, down and left.</w:t>
       </w:r>
     </w:p>
@@ -40,7 +76,68 @@
         </w:numPr>
       </w:pPr>
       <w:r>
-        <w:t>Light torch on\off</w:t>
+        <w:t>Test if objects in the game are activate-able.</w:t>
+      </w:r>
+    </w:p>
+    <w:p>
+      <w:pPr>
+        <w:pStyle w:val="ListParagraph"/>
+      </w:pPr>
+      <w:r>
+        <w:t xml:space="preserve">Light torch on and </w:t>
+      </w:r>
+      <w:r>
+        <w:t>off</w:t>
+      </w:r>
+      <w:r>
+        <w:t>.</w:t>
+      </w:r>
+    </w:p>
+    <w:p>
+      <w:pPr>
+        <w:pStyle w:val="ListParagraph"/>
+      </w:pPr>
+      <w:r>
+        <w:tab/>
+        <w:t>Expected outcome:</w:t>
+      </w:r>
+      <w:bookmarkStart w:id="0" w:name="_GoBack"/>
+      <w:bookmarkEnd w:id="0"/>
+    </w:p>
+    <w:p>
+      <w:pPr>
+        <w:pStyle w:val="ListParagraph"/>
+      </w:pPr>
+      <w:r>
+        <w:t>Pick up a key.</w:t>
+      </w:r>
+    </w:p>
+    <w:p>
+      <w:pPr>
+        <w:pStyle w:val="ListParagraph"/>
+        <w:ind w:firstLine="720"/>
+      </w:pPr>
+      <w:r>
+        <w:t>Expected outcome:</w:t>
+      </w:r>
+    </w:p>
+    <w:p>
+      <w:pPr>
+        <w:pStyle w:val="ListParagraph"/>
+      </w:pPr>
+      <w:r>
+        <w:t>Pick up a soul.</w:t>
+      </w:r>
+      <w:r>
+        <w:t xml:space="preserve"> </w:t>
+      </w:r>
+    </w:p>
+    <w:p>
+      <w:pPr>
+        <w:pStyle w:val="ListParagraph"/>
+      </w:pPr>
+      <w:r>
+        <w:t>Open a door.</w:t>
       </w:r>
     </w:p>
     <w:p>
@@ -54,6 +151,9 @@
       <w:r>
         <w:t>Attack an enemy</w:t>
       </w:r>
+      <w:r>
+        <w:t>.</w:t>
+      </w:r>
     </w:p>
     <w:p>
       <w:pPr>
@@ -64,7 +164,10 @@
         </w:numPr>
       </w:pPr>
       <w:r>
-        <w:t>Pick up a key</w:t>
+        <w:t>Collide with the wall</w:t>
+      </w:r>
+      <w:r>
+        <w:t>.</w:t>
       </w:r>
     </w:p>
     <w:p>
@@ -76,7 +179,10 @@
         </w:numPr>
       </w:pPr>
       <w:r>
-        <w:t>Pick up a soul</w:t>
+        <w:t>Active a trap</w:t>
+      </w:r>
+      <w:r>
+        <w:t>.</w:t>
       </w:r>
     </w:p>
     <w:p>
@@ -88,7 +194,10 @@
         </w:numPr>
       </w:pPr>
       <w:r>
-        <w:t>Open a door</w:t>
+        <w:t>Advance the player to next level</w:t>
+      </w:r>
+      <w:r>
+        <w:t>.</w:t>
       </w:r>
     </w:p>
     <w:p>
@@ -100,7 +209,10 @@
         </w:numPr>
       </w:pPr>
       <w:r>
-        <w:t>Collide with the wall</w:t>
+        <w:t>Kill the player</w:t>
+      </w:r>
+      <w:r>
+        <w:t>.</w:t>
       </w:r>
     </w:p>
     <w:p>
@@ -112,7 +224,10 @@
         </w:numPr>
       </w:pPr>
       <w:r>
-        <w:t>Active a trap</w:t>
+        <w:t>Test the “Help” menu</w:t>
+      </w:r>
+      <w:r>
+        <w:t>.</w:t>
       </w:r>
     </w:p>
     <w:p>
@@ -123,11 +238,6 @@
           <w:numId w:val="1"/>
         </w:numPr>
       </w:pPr>
-      <w:r>
-        <w:t>Kill the player</w:t>
-      </w:r>
-      <w:bookmarkStart w:id="0" w:name="_GoBack"/>
-      <w:bookmarkEnd w:id="0"/>
     </w:p>
     <w:sectPr>
       <w:pgSz w:w="12240" w:h="15840"/>
@@ -399,6 +509,7 @@
   <w:style w:type="character" w:default="1" w:styleId="DefaultParagraphFont">
     <w:name w:val="Default Paragraph Font"/>
     <w:uiPriority w:val="1"/>
+    <w:semiHidden/>
     <w:unhideWhenUsed/>
   </w:style>
   <w:style w:type="table" w:default="1" w:styleId="TableNormal">
@@ -599,6 +710,7 @@
   <w:style w:type="character" w:default="1" w:styleId="DefaultParagraphFont">
     <w:name w:val="Default Paragraph Font"/>
     <w:uiPriority w:val="1"/>
+    <w:semiHidden/>
     <w:unhideWhenUsed/>
   </w:style>
   <w:style w:type="table" w:default="1" w:styleId="TableNormal">

</xml_diff>